<commit_message>
chore: edited aws cloud-practitioner essentials
</commit_message>
<xml_diff>
--- a/aws/certifications/AWS Certification and Training Resources .docx
+++ b/aws/certifications/AWS Certification and Training Resources .docx
@@ -33,19 +33,7 @@
           <w:rPr>
             <w:rStyle w:val="Hyperlink"/>
           </w:rPr>
-          <w:t>https://aws.amazon.</w:t>
-        </w:r>
-        <w:r>
-          <w:rPr>
-            <w:rStyle w:val="Hyperlink"/>
-          </w:rPr>
-          <w:t>c</w:t>
-        </w:r>
-        <w:r>
-          <w:rPr>
-            <w:rStyle w:val="Hyperlink"/>
-          </w:rPr>
-          <w:t>om/certification</w:t>
+          <w:t>https://aws.amazon.com/certification</w:t>
         </w:r>
       </w:hyperlink>
     </w:p>
@@ -113,19 +101,7 @@
           <w:rPr>
             <w:rStyle w:val="Hyperlink"/>
           </w:rPr>
-          <w:t>https://www.aws.trainin</w:t>
-        </w:r>
-        <w:r>
-          <w:rPr>
-            <w:rStyle w:val="Hyperlink"/>
-          </w:rPr>
-          <w:t>g</w:t>
-        </w:r>
-        <w:r>
-          <w:rPr>
-            <w:rStyle w:val="Hyperlink"/>
-          </w:rPr>
-          <w:t>/Certification</w:t>
+          <w:t>https://www.aws.training/Certification</w:t>
         </w:r>
       </w:hyperlink>
     </w:p>
@@ -179,16 +155,8 @@
     <w:p>
       <w:pPr>
         <w:pStyle w:val="Heading1"/>
-        <w:rPr>
-          <w:rFonts w:ascii="Arial" w:hAnsi="Arial" w:cs="Arial"/>
-          <w:color w:val="000000"/>
-        </w:rPr>
-      </w:pPr>
-      <w:r>
-        <w:rPr>
-          <w:rFonts w:ascii="Arial" w:hAnsi="Arial" w:cs="Arial"/>
-          <w:color w:val="000000"/>
-        </w:rPr>
+      </w:pPr>
+      <w:r>
         <w:t>AWS Certification Program Agreement</w:t>
       </w:r>
     </w:p>
@@ -1644,7 +1612,19 @@
           <w:rPr>
             <w:rStyle w:val="Hyperlink"/>
           </w:rPr>
-          <w:t>https://explore.skillbuilder.aws/</w:t>
+          <w:t>https://expl</w:t>
+        </w:r>
+        <w:r>
+          <w:rPr>
+            <w:rStyle w:val="Hyperlink"/>
+          </w:rPr>
+          <w:t>o</w:t>
+        </w:r>
+        <w:r>
+          <w:rPr>
+            <w:rStyle w:val="Hyperlink"/>
+          </w:rPr>
+          <w:t>re.skillbuilder.aws/</w:t>
         </w:r>
       </w:hyperlink>
     </w:p>

</xml_diff>